<commit_message>
Fixed typo on Grand Coulee test invoices.
</commit_message>
<xml_diff>
--- a/services/goldfin-build/data/invoices/GC-Hosting-GC2018-06-251.docx
+++ b/services/goldfin-build/data/invoices/GC-Hosting-GC2018-06-251.docx
@@ -488,6 +488,8 @@
           </wp:inline>
         </w:drawing>
       </w:r>
+      <w:bookmarkStart w:id="0" w:name="_GoBack"/>
+      <w:bookmarkEnd w:id="0"/>
     </w:p>
     <w:p>
       <w:pPr>
@@ -3997,9 +3999,7 @@
               <w:right w:val="nil"/>
             </w:tcBorders>
           </w:tcPr>
-          <w:p>
-            <w:bookmarkStart w:id="0" w:name="_GoBack"/>
-          </w:p>
+          <w:p/>
         </w:tc>
         <w:tc>
           <w:tcPr>
@@ -4115,7 +4115,6 @@
           </w:p>
         </w:tc>
       </w:tr>
-      <w:bookmarkEnd w:id="0"/>
       <w:tr>
         <w:trPr>
           <w:trHeight w:val="284"/>
@@ -8294,7 +8293,19 @@
       <w:rPr>
         <w:noProof/>
       </w:rPr>
-      <w:t>Grand Coolee Hosting</w:t>
+      <w:t xml:space="preserve">Grand </w:t>
+    </w:r>
+    <w:r>
+      <w:rPr>
+        <w:noProof/>
+      </w:rPr>
+      <w:t>Coulee</w:t>
+    </w:r>
+    <w:r>
+      <w:rPr>
+        <w:noProof/>
+      </w:rPr>
+      <w:t xml:space="preserve"> Hosting</w:t>
     </w:r>
     <w:r>
       <w:rPr>

</xml_diff>